<commit_message>
ekspor partial led non kriteria berhasil
</commit_message>
<xml_diff>
--- a/common/required/kriteria9/aps/template/template-led-prodi-partial.docx
+++ b/common/required/kriteria9/aps/template/template-led-prodi-partial.docx
@@ -32,8 +32,7 @@
     </w:p>
     <w:p>
       <w:pPr>
-        <w:pStyle w:val="Heading3"/>
-        <w:ind w:left="540" w:hanging="540"/>
+        <w:pStyle w:val="Heading2"/>
         <w:rPr>
           <w:lang w:val="en-US"/>
         </w:rPr>
@@ -42,27 +41,7 @@
         <w:rPr>
           <w:lang w:val="en-US"/>
         </w:rPr>
-        <w:t>C.</w:t>
-      </w:r>
-      <w:r>
-        <w:rPr>
-          <w:lang w:val="en-US"/>
-        </w:rPr>
-        <w:t>${</w:t>
-      </w:r>
-      <w:proofErr w:type="spellStart"/>
-      <w:r>
-        <w:rPr>
-          <w:lang w:val="en-US"/>
-        </w:rPr>
-        <w:t>kriteria</w:t>
-      </w:r>
-      <w:proofErr w:type="spellEnd"/>
-      <w:r>
-        <w:rPr>
-          <w:lang w:val="en-US"/>
-        </w:rPr>
-        <w:t>}</w:t>
+        <w:t>${kriteria}</w:t>
       </w:r>
       <w:r>
         <w:rPr>
@@ -74,21 +53,7 @@
         <w:rPr>
           <w:lang w:val="en-US"/>
         </w:rPr>
-        <w:t>${</w:t>
-      </w:r>
-      <w:proofErr w:type="spellStart"/>
-      <w:r>
-        <w:rPr>
-          <w:lang w:val="en-US"/>
-        </w:rPr>
-        <w:t>judul</w:t>
-      </w:r>
-      <w:proofErr w:type="spellEnd"/>
-      <w:r>
-        <w:rPr>
-          <w:lang w:val="en-US"/>
-        </w:rPr>
-        <w:t>}</w:t>
+        <w:t>${judul}</w:t>
       </w:r>
     </w:p>
     <w:p>
@@ -103,14 +68,12 @@
         </w:rPr>
         <w:t>${</w:t>
       </w:r>
-      <w:proofErr w:type="spellStart"/>
       <w:r>
         <w:rPr>
           <w:lang w:val="en-US"/>
         </w:rPr>
         <w:t>isi_kriteria_block</w:t>
       </w:r>
-      <w:proofErr w:type="spellEnd"/>
       <w:r>
         <w:rPr>
           <w:lang w:val="en-US"/>

</xml_diff>